<commit_message>
Updates to make package more generic, improved README documentation, and added assessment and program review capabilities to Link to Artifacts style.
</commit_message>
<xml_diff>
--- a/templates/Standard_Blank Template.docx
+++ b/templates/Standard_Blank Template.docx
@@ -1,7 +1,365 @@
 
 <file path=word/document.xml><?xml version="1.0" encoding="utf-8"?>
-<w:document xmlns:wpc="http://schemas.microsoft.com/office/word/2010/wordprocessingCanvas" xmlns:cx="http://schemas.microsoft.com/office/drawing/2014/chartex" xmlns:cx1="http://schemas.microsoft.com/office/drawing/2015/9/8/chartex" xmlns:cx2="http://schemas.microsoft.com/office/drawing/2015/10/21/chartex" xmlns:cx3="http://schemas.microsoft.com/office/drawing/2016/5/9/chartex" xmlns:cx4="http://schemas.microsoft.com/office/drawing/2016/5/10/chartex" xmlns:cx5="http://schemas.microsoft.com/office/drawing/2016/5/11/chartex" xmlns:cx6="http://schemas.microsoft.com/office/drawing/2016/5/12/chartex" xmlns:cx7="http://schemas.microsoft.com/office/drawing/2016/5/13/chartex" xmlns:cx8="http://schemas.microsoft.com/office/drawing/2016/5/14/chartex" xmlns:mc="http://schemas.openxmlformats.org/markup-compatibility/2006" xmlns:aink="http://schemas.microsoft.com/office/drawing/2016/ink" xmlns:am3d="http://schemas.microsoft.com/office/drawing/2017/model3d" xmlns:o="urn:schemas-microsoft-com:office:office" xmlns:oel="http://schemas.microsoft.com/office/2019/extlst" xmlns:r="http://schemas.openxmlformats.org/officeDocument/2006/relationships" xmlns:m="http://schemas.openxmlformats.org/officeDocument/2006/math" xmlns:v="urn:schemas-microsoft-com:vml" xmlns:wp14="http://schemas.microsoft.com/office/word/2010/wordprocessingDrawing" xmlns:wp="http://schemas.openxmlformats.org/drawingml/2006/wordprocessingDrawing" xmlns:w10="urn:schemas-microsoft-com:office:word" xmlns:w="http://schemas.openxmlformats.org/wordprocessingml/2006/main" xmlns:w14="http://schemas.microsoft.com/office/word/2010/wordml" xmlns:w15="http://schemas.microsoft.com/office/word/2012/wordml" xmlns:w16cex="http://schemas.microsoft.com/office/word/2018/wordml/cex" xmlns:w16cid="http://schemas.microsoft.com/office/word/2016/wordml/cid" xmlns:w16="http://schemas.microsoft.com/office/word/2018/wordml" xmlns:w16sdtdh="http://schemas.microsoft.com/office/word/2020/wordml/sdtdatahash" xmlns:w16se="http://schemas.microsoft.com/office/word/2015/wordml/symex" xmlns:wpg="http://schemas.microsoft.com/office/word/2010/wordprocessingGroup" xmlns:wpi="http://schemas.microsoft.com/office/word/2010/wordprocessingInk" xmlns:wne="http://schemas.microsoft.com/office/word/2006/wordml" xmlns:wps="http://schemas.microsoft.com/office/word/2010/wordprocessingShape" mc:Ignorable="w14 w15 w16se w16cid w16 w16cex w16sdtdh wp14">
+<w:document xmlns:wpc="http://schemas.microsoft.com/office/word/2010/wordprocessingCanvas" xmlns:cx="http://schemas.microsoft.com/office/drawing/2014/chartex" xmlns:cx1="http://schemas.microsoft.com/office/drawing/2015/9/8/chartex" xmlns:cx2="http://schemas.microsoft.com/office/drawing/2015/10/21/chartex" xmlns:cx3="http://schemas.microsoft.com/office/drawing/2016/5/9/chartex" xmlns:cx4="http://schemas.microsoft.com/office/drawing/2016/5/10/chartex" xmlns:cx5="http://schemas.microsoft.com/office/drawing/2016/5/11/chartex" xmlns:cx6="http://schemas.microsoft.com/office/drawing/2016/5/12/chartex" xmlns:cx7="http://schemas.microsoft.com/office/drawing/2016/5/13/chartex" xmlns:cx8="http://schemas.microsoft.com/office/drawing/2016/5/14/chartex" xmlns:mc="http://schemas.openxmlformats.org/markup-compatibility/2006" xmlns:aink="http://schemas.microsoft.com/office/drawing/2016/ink" xmlns:am3d="http://schemas.microsoft.com/office/drawing/2017/model3d" xmlns:o="urn:schemas-microsoft-com:office:office" xmlns:oel="http://schemas.microsoft.com/office/2019/extlst" xmlns:r="http://schemas.openxmlformats.org/officeDocument/2006/relationships" xmlns:m="http://schemas.openxmlformats.org/officeDocument/2006/math" xmlns:v="urn:schemas-microsoft-com:vml" xmlns:wp14="http://schemas.microsoft.com/office/word/2010/wordprocessingDrawing" xmlns:wp="http://schemas.openxmlformats.org/drawingml/2006/wordprocessingDrawing" xmlns:w10="urn:schemas-microsoft-com:office:word" xmlns:w="http://schemas.openxmlformats.org/wordprocessingml/2006/main" xmlns:w14="http://schemas.microsoft.com/office/word/2010/wordml" xmlns:w15="http://schemas.microsoft.com/office/word/2012/wordml" xmlns:w16cex="http://schemas.microsoft.com/office/word/2018/wordml/cex" xmlns:w16cid="http://schemas.microsoft.com/office/word/2016/wordml/cid" xmlns:w16="http://schemas.microsoft.com/office/word/2018/wordml" xmlns:w16du="http://schemas.microsoft.com/office/word/2023/wordml/word16du" xmlns:w16sdtdh="http://schemas.microsoft.com/office/word/2020/wordml/sdtdatahash" xmlns:w16se="http://schemas.microsoft.com/office/word/2015/wordml/symex" xmlns:wpg="http://schemas.microsoft.com/office/word/2010/wordprocessingGroup" xmlns:wpi="http://schemas.microsoft.com/office/word/2010/wordprocessingInk" xmlns:wne="http://schemas.microsoft.com/office/word/2006/wordml" xmlns:wps="http://schemas.microsoft.com/office/word/2010/wordprocessingShape" mc:Ignorable="w14 w15 w16se w16cid w16 w16cex w16sdtdh w16du wp14">
   <w:body>
+    <w:p>
+      <w:pPr>
+        <w:pStyle w:val="Heading1"/>
+      </w:pPr>
+      <w:r>
+        <w:t xml:space="preserve">Standard </w:t>
+      </w:r>
+      <w:r>
+        <w:t>#</w:t>
+      </w:r>
+      <w:r>
+        <w:t>.</w:t>
+      </w:r>
+      <w:r>
+        <w:t>#</w:t>
+      </w:r>
+    </w:p>
+    <w:p>
+      <w:pPr>
+        <w:pStyle w:val="Subtitle"/>
+      </w:pPr>
+      <w:r>
+        <w:t xml:space="preserve">Standard </w:t>
+      </w:r>
+      <w:r>
+        <w:t>sub</w:t>
+      </w:r>
+      <w:r>
+        <w:t>title</w:t>
+      </w:r>
+    </w:p>
+    <w:p>
+      <w:pPr>
+        <w:pStyle w:val="Abstract"/>
+      </w:pPr>
+      <w:r>
+        <w:t>Standard</w:t>
+      </w:r>
+      <w:r>
+        <w:t xml:space="preserve"> description</w:t>
+      </w:r>
+      <w:r>
+        <w:t xml:space="preserve"> </w:t>
+      </w:r>
+    </w:p>
+    <w:p>
+      <w:pPr>
+        <w:pStyle w:val="Heading2"/>
+      </w:pPr>
+      <w:r>
+        <w:t>Judgment</w:t>
+      </w:r>
+    </w:p>
+    <w:p>
+      <w:pPr>
+        <w:rPr>
+          <w:rStyle w:val="Judgment"/>
+        </w:rPr>
+      </w:pPr>
+      <w:sdt>
+        <w:sdtPr>
+          <w:rPr>
+            <w:rStyle w:val="Judgment"/>
+          </w:rPr>
+          <w:id w:val="415747353"/>
+          <w14:checkbox>
+            <w14:checked w14:val="1"/>
+            <w14:checkedState w14:val="2612" w14:font="MS Gothic"/>
+            <w14:uncheckedState w14:val="2610" w14:font="MS Gothic"/>
+          </w14:checkbox>
+        </w:sdtPr>
+        <w:sdtContent>
+          <w:r>
+            <w:rPr>
+              <w:rStyle w:val="Judgment"/>
+              <w:rFonts w:ascii="Segoe UI Symbol" w:hAnsi="Segoe UI Symbol" w:cs="Segoe UI Symbol"/>
+            </w:rPr>
+            <w:t>☒</w:t>
+          </w:r>
+        </w:sdtContent>
+      </w:sdt>
+      <w:r>
+        <w:rPr>
+          <w:rStyle w:val="Judgment"/>
+        </w:rPr>
+        <w:t xml:space="preserve"> Compliant      </w:t>
+      </w:r>
+      <w:sdt>
+        <w:sdtPr>
+          <w:rPr>
+            <w:rStyle w:val="Judgment"/>
+          </w:rPr>
+          <w:id w:val="1531456505"/>
+          <w14:checkbox>
+            <w14:checked w14:val="0"/>
+            <w14:checkedState w14:val="2612" w14:font="MS Gothic"/>
+            <w14:uncheckedState w14:val="2610" w14:font="MS Gothic"/>
+          </w14:checkbox>
+        </w:sdtPr>
+        <w:sdtContent>
+          <w:r>
+            <w:rPr>
+              <w:rStyle w:val="Judgment"/>
+              <w:rFonts w:ascii="MS Gothic" w:eastAsia="MS Gothic" w:hAnsi="MS Gothic" w:hint="eastAsia"/>
+            </w:rPr>
+            <w:t>☐</w:t>
+          </w:r>
+        </w:sdtContent>
+      </w:sdt>
+      <w:r>
+        <w:rPr>
+          <w:rStyle w:val="Judgment"/>
+        </w:rPr>
+        <w:t xml:space="preserve"> Non-Compliant      </w:t>
+      </w:r>
+      <w:sdt>
+        <w:sdtPr>
+          <w:rPr>
+            <w:rStyle w:val="Judgment"/>
+          </w:rPr>
+          <w:id w:val="-581364286"/>
+          <w14:checkbox>
+            <w14:checked w14:val="0"/>
+            <w14:checkedState w14:val="2612" w14:font="MS Gothic"/>
+            <w14:uncheckedState w14:val="2610" w14:font="MS Gothic"/>
+          </w14:checkbox>
+        </w:sdtPr>
+        <w:sdtContent>
+          <w:r>
+            <w:rPr>
+              <w:rStyle w:val="Judgment"/>
+              <w:rFonts w:ascii="Segoe UI Symbol" w:hAnsi="Segoe UI Symbol" w:cs="Segoe UI Symbol"/>
+            </w:rPr>
+            <w:t>☐</w:t>
+          </w:r>
+        </w:sdtContent>
+      </w:sdt>
+      <w:r>
+        <w:rPr>
+          <w:rStyle w:val="Judgment"/>
+        </w:rPr>
+        <w:t xml:space="preserve"> Not Applicable</w:t>
+      </w:r>
+    </w:p>
+    <w:p>
+      <w:pPr>
+        <w:pStyle w:val="Heading2"/>
+      </w:pPr>
+      <w:r>
+        <w:t>Narrative</w:t>
+      </w:r>
+    </w:p>
+    <w:p>
+      <w:pPr>
+        <w:pStyle w:val="Heading3"/>
+        <w:rPr>
+          <w:b w:val="0"/>
+          <w:bCs w:val="0"/>
+        </w:rPr>
+      </w:pPr>
+      <w:r>
+        <w:t xml:space="preserve">a. </w:t>
+      </w:r>
+      <w:r>
+        <w:t xml:space="preserve">Narrative heading </w:t>
+      </w:r>
+    </w:p>
+    <w:p>
+      <w:pPr>
+        <w:pStyle w:val="BodyText"/>
+      </w:pPr>
+      <w:r>
+        <w:t xml:space="preserve">This is where the narrative is placed. You can add references here </w:t>
+      </w:r>
+      <w:r>
+        <w:t>(</w:t>
+      </w:r>
+      <w:r>
+        <w:rPr>
+          <w:rStyle w:val="LinktoArtifact"/>
+        </w:rPr>
+        <w:t>This is a referenc</w:t>
+      </w:r>
+      <w:r>
+        <w:rPr>
+          <w:rStyle w:val="LinktoArtifact"/>
+        </w:rPr>
+        <w:t>e</w:t>
+      </w:r>
+      <w:r>
+        <w:t xml:space="preserve">). The </w:t>
+      </w:r>
+      <w:r>
+        <w:t xml:space="preserve">text in the reference should be the full name of the PDF file in the artifacts folder. </w:t>
+      </w:r>
+      <w:r>
+        <w:t>You can also refer to other standards (</w:t>
+      </w:r>
+      <w:r>
+        <w:rPr>
+          <w:rStyle w:val="LinktoStandard"/>
+        </w:rPr>
+        <w:t>Standard 5.4</w:t>
+      </w:r>
+      <w:r>
+        <w:t xml:space="preserve">). Finally, you can refer to </w:t>
+      </w:r>
+      <w:r>
+        <w:t>a unit’s assessment plans and program review documents like the following.</w:t>
+      </w:r>
+    </w:p>
+    <w:p>
+      <w:pPr>
+        <w:pStyle w:val="BodyText"/>
+      </w:pPr>
+      <w:r>
+        <w:t>Program 1</w:t>
+      </w:r>
+      <w:r>
+        <w:t xml:space="preserve">, </w:t>
+      </w:r>
+      <w:r>
+        <w:rPr>
+          <w:rStyle w:val="UnitCode"/>
+        </w:rPr>
+        <w:t>[</w:t>
+      </w:r>
+      <w:r>
+        <w:rPr>
+          <w:rStyle w:val="UnitCode"/>
+        </w:rPr>
+        <w:t>PGM1</w:t>
+      </w:r>
+      <w:r>
+        <w:rPr>
+          <w:rStyle w:val="UnitCode"/>
+        </w:rPr>
+        <w:t>]</w:t>
+      </w:r>
+      <w:r>
+        <w:rPr>
+          <w:rStyle w:val="LinktoArtifact-Assessment"/>
+        </w:rPr>
+        <w:t>202</w:t>
+      </w:r>
+      <w:r>
+        <w:rPr>
+          <w:rStyle w:val="LinktoArtifact-Assessment"/>
+        </w:rPr>
+        <w:t>3</w:t>
+      </w:r>
+      <w:r>
+        <w:rPr>
+          <w:rStyle w:val="LinktoArtifact-Assessment"/>
+        </w:rPr>
+        <w:t>-202</w:t>
+      </w:r>
+      <w:r>
+        <w:rPr>
+          <w:rStyle w:val="LinktoArtifact-Assessment"/>
+        </w:rPr>
+        <w:t>4</w:t>
+      </w:r>
+      <w:r>
+        <w:t xml:space="preserve"> (</w:t>
+      </w:r>
+      <w:r>
+        <w:t>assessment plan</w:t>
+      </w:r>
+      <w:r>
+        <w:t>)</w:t>
+      </w:r>
+      <w:r>
+        <w:t xml:space="preserve">, </w:t>
+      </w:r>
+      <w:r>
+        <w:rPr>
+          <w:rStyle w:val="LinktoArtifact-Review"/>
+        </w:rPr>
+        <w:t>2023-2024</w:t>
+      </w:r>
+      <w:r>
+        <w:t xml:space="preserve"> (program review)</w:t>
+      </w:r>
+    </w:p>
+    <w:p>
+      <w:r>
+        <w:t xml:space="preserve">The assessment plan should be called PGM1_2023-2024.pdf and the program review file should be called PGM1_2023-2024_PR.pdf. </w:t>
+      </w:r>
+    </w:p>
+    <w:p>
+      <w:pPr>
+        <w:pStyle w:val="Heading3"/>
+      </w:pPr>
+      <w:r>
+        <w:t>Distance Learning and Off-Campus Instructional Sites</w:t>
+      </w:r>
+    </w:p>
+    <w:p>
+      <w:pPr>
+        <w:pStyle w:val="BodyText"/>
+      </w:pPr>
+      <w:r>
+        <w:t xml:space="preserve">The College offers courses via multiple delivery methods, including distance education courses. </w:t>
+      </w:r>
+      <w:r>
+        <w:t xml:space="preserve">Address the aspects of </w:t>
+      </w:r>
+      <w:r>
+        <w:t>Distance Learning and Off-Campus Instructional Sites</w:t>
+      </w:r>
+      <w:r>
+        <w:t xml:space="preserve"> related to this standard</w:t>
+      </w:r>
+      <w:r>
+        <w:t>.</w:t>
+      </w:r>
+    </w:p>
+    <w:p>
+      <w:pPr>
+        <w:pStyle w:val="Heading2"/>
+      </w:pPr>
+      <w:r>
+        <w:t>Conclusion</w:t>
+      </w:r>
+    </w:p>
+    <w:p>
+      <w:pPr>
+        <w:pStyle w:val="BodyText"/>
+      </w:pPr>
+      <w:r>
+        <w:t>Summarize the results of this analysis</w:t>
+      </w:r>
+      <w:r>
+        <w:t>. Therefore, the College is in compliance with this standard.</w:t>
+      </w:r>
+    </w:p>
+    <w:p>
+      <w:pPr>
+        <w:pStyle w:val="Heading2"/>
+      </w:pPr>
+      <w:r>
+        <w:t>Sources</w:t>
+      </w:r>
+    </w:p>
+    <w:p>
+      <w:pPr>
+        <w:rPr>
+          <w:rStyle w:val="Sources"/>
+        </w:rPr>
+      </w:pPr>
+      <w:r>
+        <w:rPr>
+          <w:rStyle w:val="Sources"/>
+        </w:rPr>
+        <w:t>All sources will be automatically listed here. Do not modify this section.</w:t>
+      </w:r>
+    </w:p>
     <w:p/>
     <w:sectPr>
       <w:pgSz w:w="12240" w:h="15840"/>
@@ -13,7 +371,7 @@
 </file>
 
 <file path=word/endnotes.xml><?xml version="1.0" encoding="utf-8"?>
-<w:endnotes xmlns:wpc="http://schemas.microsoft.com/office/word/2010/wordprocessingCanvas" xmlns:cx="http://schemas.microsoft.com/office/drawing/2014/chartex" xmlns:cx1="http://schemas.microsoft.com/office/drawing/2015/9/8/chartex" xmlns:cx2="http://schemas.microsoft.com/office/drawing/2015/10/21/chartex" xmlns:cx3="http://schemas.microsoft.com/office/drawing/2016/5/9/chartex" xmlns:cx4="http://schemas.microsoft.com/office/drawing/2016/5/10/chartex" xmlns:cx5="http://schemas.microsoft.com/office/drawing/2016/5/11/chartex" xmlns:cx6="http://schemas.microsoft.com/office/drawing/2016/5/12/chartex" xmlns:cx7="http://schemas.microsoft.com/office/drawing/2016/5/13/chartex" xmlns:cx8="http://schemas.microsoft.com/office/drawing/2016/5/14/chartex" xmlns:mc="http://schemas.openxmlformats.org/markup-compatibility/2006" xmlns:aink="http://schemas.microsoft.com/office/drawing/2016/ink" xmlns:am3d="http://schemas.microsoft.com/office/drawing/2017/model3d" xmlns:o="urn:schemas-microsoft-com:office:office" xmlns:oel="http://schemas.microsoft.com/office/2019/extlst" xmlns:r="http://schemas.openxmlformats.org/officeDocument/2006/relationships" xmlns:m="http://schemas.openxmlformats.org/officeDocument/2006/math" xmlns:v="urn:schemas-microsoft-com:vml" xmlns:wp14="http://schemas.microsoft.com/office/word/2010/wordprocessingDrawing" xmlns:wp="http://schemas.openxmlformats.org/drawingml/2006/wordprocessingDrawing" xmlns:w10="urn:schemas-microsoft-com:office:word" xmlns:w="http://schemas.openxmlformats.org/wordprocessingml/2006/main" xmlns:w14="http://schemas.microsoft.com/office/word/2010/wordml" xmlns:w15="http://schemas.microsoft.com/office/word/2012/wordml" xmlns:w16cex="http://schemas.microsoft.com/office/word/2018/wordml/cex" xmlns:w16cid="http://schemas.microsoft.com/office/word/2016/wordml/cid" xmlns:w16="http://schemas.microsoft.com/office/word/2018/wordml" xmlns:w16sdtdh="http://schemas.microsoft.com/office/word/2020/wordml/sdtdatahash" xmlns:w16se="http://schemas.microsoft.com/office/word/2015/wordml/symex" xmlns:wpg="http://schemas.microsoft.com/office/word/2010/wordprocessingGroup" xmlns:wpi="http://schemas.microsoft.com/office/word/2010/wordprocessingInk" xmlns:wne="http://schemas.microsoft.com/office/word/2006/wordml" xmlns:wps="http://schemas.microsoft.com/office/word/2010/wordprocessingShape" mc:Ignorable="w14 w15 w16se w16cid w16 w16cex w16sdtdh wp14">
+<w:endnotes xmlns:wpc="http://schemas.microsoft.com/office/word/2010/wordprocessingCanvas" xmlns:cx="http://schemas.microsoft.com/office/drawing/2014/chartex" xmlns:cx1="http://schemas.microsoft.com/office/drawing/2015/9/8/chartex" xmlns:cx2="http://schemas.microsoft.com/office/drawing/2015/10/21/chartex" xmlns:cx3="http://schemas.microsoft.com/office/drawing/2016/5/9/chartex" xmlns:cx4="http://schemas.microsoft.com/office/drawing/2016/5/10/chartex" xmlns:cx5="http://schemas.microsoft.com/office/drawing/2016/5/11/chartex" xmlns:cx6="http://schemas.microsoft.com/office/drawing/2016/5/12/chartex" xmlns:cx7="http://schemas.microsoft.com/office/drawing/2016/5/13/chartex" xmlns:cx8="http://schemas.microsoft.com/office/drawing/2016/5/14/chartex" xmlns:mc="http://schemas.openxmlformats.org/markup-compatibility/2006" xmlns:aink="http://schemas.microsoft.com/office/drawing/2016/ink" xmlns:am3d="http://schemas.microsoft.com/office/drawing/2017/model3d" xmlns:o="urn:schemas-microsoft-com:office:office" xmlns:oel="http://schemas.microsoft.com/office/2019/extlst" xmlns:r="http://schemas.openxmlformats.org/officeDocument/2006/relationships" xmlns:m="http://schemas.openxmlformats.org/officeDocument/2006/math" xmlns:v="urn:schemas-microsoft-com:vml" xmlns:wp14="http://schemas.microsoft.com/office/word/2010/wordprocessingDrawing" xmlns:wp="http://schemas.openxmlformats.org/drawingml/2006/wordprocessingDrawing" xmlns:w10="urn:schemas-microsoft-com:office:word" xmlns:w="http://schemas.openxmlformats.org/wordprocessingml/2006/main" xmlns:w14="http://schemas.microsoft.com/office/word/2010/wordml" xmlns:w15="http://schemas.microsoft.com/office/word/2012/wordml" xmlns:w16cex="http://schemas.microsoft.com/office/word/2018/wordml/cex" xmlns:w16cid="http://schemas.microsoft.com/office/word/2016/wordml/cid" xmlns:w16="http://schemas.microsoft.com/office/word/2018/wordml" xmlns:w16du="http://schemas.microsoft.com/office/word/2023/wordml/word16du" xmlns:w16sdtdh="http://schemas.microsoft.com/office/word/2020/wordml/sdtdatahash" xmlns:w16se="http://schemas.microsoft.com/office/word/2015/wordml/symex" xmlns:wpg="http://schemas.microsoft.com/office/word/2010/wordprocessingGroup" xmlns:wpi="http://schemas.microsoft.com/office/word/2010/wordprocessingInk" xmlns:wne="http://schemas.microsoft.com/office/word/2006/wordml" xmlns:wps="http://schemas.microsoft.com/office/word/2010/wordprocessingShape" mc:Ignorable="w14 w15 w16se w16cid w16 w16cex w16sdtdh w16du wp14">
   <w:endnote w:type="separator" w:id="-1">
     <w:p>
       <w:pPr>
@@ -45,7 +403,7 @@
 </file>
 
 <file path=word/footnotes.xml><?xml version="1.0" encoding="utf-8"?>
-<w:footnotes xmlns:wpc="http://schemas.microsoft.com/office/word/2010/wordprocessingCanvas" xmlns:cx="http://schemas.microsoft.com/office/drawing/2014/chartex" xmlns:cx1="http://schemas.microsoft.com/office/drawing/2015/9/8/chartex" xmlns:cx2="http://schemas.microsoft.com/office/drawing/2015/10/21/chartex" xmlns:cx3="http://schemas.microsoft.com/office/drawing/2016/5/9/chartex" xmlns:cx4="http://schemas.microsoft.com/office/drawing/2016/5/10/chartex" xmlns:cx5="http://schemas.microsoft.com/office/drawing/2016/5/11/chartex" xmlns:cx6="http://schemas.microsoft.com/office/drawing/2016/5/12/chartex" xmlns:cx7="http://schemas.microsoft.com/office/drawing/2016/5/13/chartex" xmlns:cx8="http://schemas.microsoft.com/office/drawing/2016/5/14/chartex" xmlns:mc="http://schemas.openxmlformats.org/markup-compatibility/2006" xmlns:aink="http://schemas.microsoft.com/office/drawing/2016/ink" xmlns:am3d="http://schemas.microsoft.com/office/drawing/2017/model3d" xmlns:o="urn:schemas-microsoft-com:office:office" xmlns:oel="http://schemas.microsoft.com/office/2019/extlst" xmlns:r="http://schemas.openxmlformats.org/officeDocument/2006/relationships" xmlns:m="http://schemas.openxmlformats.org/officeDocument/2006/math" xmlns:v="urn:schemas-microsoft-com:vml" xmlns:wp14="http://schemas.microsoft.com/office/word/2010/wordprocessingDrawing" xmlns:wp="http://schemas.openxmlformats.org/drawingml/2006/wordprocessingDrawing" xmlns:w10="urn:schemas-microsoft-com:office:word" xmlns:w="http://schemas.openxmlformats.org/wordprocessingml/2006/main" xmlns:w14="http://schemas.microsoft.com/office/word/2010/wordml" xmlns:w15="http://schemas.microsoft.com/office/word/2012/wordml" xmlns:w16cex="http://schemas.microsoft.com/office/word/2018/wordml/cex" xmlns:w16cid="http://schemas.microsoft.com/office/word/2016/wordml/cid" xmlns:w16="http://schemas.microsoft.com/office/word/2018/wordml" xmlns:w16sdtdh="http://schemas.microsoft.com/office/word/2020/wordml/sdtdatahash" xmlns:w16se="http://schemas.microsoft.com/office/word/2015/wordml/symex" xmlns:wpg="http://schemas.microsoft.com/office/word/2010/wordprocessingGroup" xmlns:wpi="http://schemas.microsoft.com/office/word/2010/wordprocessingInk" xmlns:wne="http://schemas.microsoft.com/office/word/2006/wordml" xmlns:wps="http://schemas.microsoft.com/office/word/2010/wordprocessingShape" mc:Ignorable="w14 w15 w16se w16cid w16 w16cex w16sdtdh wp14">
+<w:footnotes xmlns:wpc="http://schemas.microsoft.com/office/word/2010/wordprocessingCanvas" xmlns:cx="http://schemas.microsoft.com/office/drawing/2014/chartex" xmlns:cx1="http://schemas.microsoft.com/office/drawing/2015/9/8/chartex" xmlns:cx2="http://schemas.microsoft.com/office/drawing/2015/10/21/chartex" xmlns:cx3="http://schemas.microsoft.com/office/drawing/2016/5/9/chartex" xmlns:cx4="http://schemas.microsoft.com/office/drawing/2016/5/10/chartex" xmlns:cx5="http://schemas.microsoft.com/office/drawing/2016/5/11/chartex" xmlns:cx6="http://schemas.microsoft.com/office/drawing/2016/5/12/chartex" xmlns:cx7="http://schemas.microsoft.com/office/drawing/2016/5/13/chartex" xmlns:cx8="http://schemas.microsoft.com/office/drawing/2016/5/14/chartex" xmlns:mc="http://schemas.openxmlformats.org/markup-compatibility/2006" xmlns:aink="http://schemas.microsoft.com/office/drawing/2016/ink" xmlns:am3d="http://schemas.microsoft.com/office/drawing/2017/model3d" xmlns:o="urn:schemas-microsoft-com:office:office" xmlns:oel="http://schemas.microsoft.com/office/2019/extlst" xmlns:r="http://schemas.openxmlformats.org/officeDocument/2006/relationships" xmlns:m="http://schemas.openxmlformats.org/officeDocument/2006/math" xmlns:v="urn:schemas-microsoft-com:vml" xmlns:wp14="http://schemas.microsoft.com/office/word/2010/wordprocessingDrawing" xmlns:wp="http://schemas.openxmlformats.org/drawingml/2006/wordprocessingDrawing" xmlns:w10="urn:schemas-microsoft-com:office:word" xmlns:w="http://schemas.openxmlformats.org/wordprocessingml/2006/main" xmlns:w14="http://schemas.microsoft.com/office/word/2010/wordml" xmlns:w15="http://schemas.microsoft.com/office/word/2012/wordml" xmlns:w16cex="http://schemas.microsoft.com/office/word/2018/wordml/cex" xmlns:w16cid="http://schemas.microsoft.com/office/word/2016/wordml/cid" xmlns:w16="http://schemas.microsoft.com/office/word/2018/wordml" xmlns:w16du="http://schemas.microsoft.com/office/word/2023/wordml/word16du" xmlns:w16sdtdh="http://schemas.microsoft.com/office/word/2020/wordml/sdtdatahash" xmlns:w16se="http://schemas.microsoft.com/office/word/2015/wordml/symex" xmlns:wpg="http://schemas.microsoft.com/office/word/2010/wordprocessingGroup" xmlns:wpi="http://schemas.microsoft.com/office/word/2010/wordprocessingInk" xmlns:wne="http://schemas.microsoft.com/office/word/2006/wordml" xmlns:wps="http://schemas.microsoft.com/office/word/2010/wordprocessingShape" mc:Ignorable="w14 w15 w16se w16cid w16 w16cex w16sdtdh w16du wp14">
   <w:footnote w:type="separator" w:id="-1">
     <w:p>
       <w:r>
@@ -71,7 +429,7 @@
 </file>
 
 <file path=word/numbering.xml><?xml version="1.0" encoding="utf-8"?>
-<w:numbering xmlns:wpc="http://schemas.microsoft.com/office/word/2010/wordprocessingCanvas" xmlns:cx="http://schemas.microsoft.com/office/drawing/2014/chartex" xmlns:cx1="http://schemas.microsoft.com/office/drawing/2015/9/8/chartex" xmlns:cx2="http://schemas.microsoft.com/office/drawing/2015/10/21/chartex" xmlns:cx3="http://schemas.microsoft.com/office/drawing/2016/5/9/chartex" xmlns:cx4="http://schemas.microsoft.com/office/drawing/2016/5/10/chartex" xmlns:cx5="http://schemas.microsoft.com/office/drawing/2016/5/11/chartex" xmlns:cx6="http://schemas.microsoft.com/office/drawing/2016/5/12/chartex" xmlns:cx7="http://schemas.microsoft.com/office/drawing/2016/5/13/chartex" xmlns:cx8="http://schemas.microsoft.com/office/drawing/2016/5/14/chartex" xmlns:mc="http://schemas.openxmlformats.org/markup-compatibility/2006" xmlns:aink="http://schemas.microsoft.com/office/drawing/2016/ink" xmlns:am3d="http://schemas.microsoft.com/office/drawing/2017/model3d" xmlns:o="urn:schemas-microsoft-com:office:office" xmlns:oel="http://schemas.microsoft.com/office/2019/extlst" xmlns:r="http://schemas.openxmlformats.org/officeDocument/2006/relationships" xmlns:m="http://schemas.openxmlformats.org/officeDocument/2006/math" xmlns:v="urn:schemas-microsoft-com:vml" xmlns:wp14="http://schemas.microsoft.com/office/word/2010/wordprocessingDrawing" xmlns:wp="http://schemas.openxmlformats.org/drawingml/2006/wordprocessingDrawing" xmlns:w10="urn:schemas-microsoft-com:office:word" xmlns:w="http://schemas.openxmlformats.org/wordprocessingml/2006/main" xmlns:w14="http://schemas.microsoft.com/office/word/2010/wordml" xmlns:w15="http://schemas.microsoft.com/office/word/2012/wordml" xmlns:w16cex="http://schemas.microsoft.com/office/word/2018/wordml/cex" xmlns:w16cid="http://schemas.microsoft.com/office/word/2016/wordml/cid" xmlns:w16="http://schemas.microsoft.com/office/word/2018/wordml" xmlns:w16sdtdh="http://schemas.microsoft.com/office/word/2020/wordml/sdtdatahash" xmlns:w16se="http://schemas.microsoft.com/office/word/2015/wordml/symex" xmlns:wpg="http://schemas.microsoft.com/office/word/2010/wordprocessingGroup" xmlns:wpi="http://schemas.microsoft.com/office/word/2010/wordprocessingInk" xmlns:wne="http://schemas.microsoft.com/office/word/2006/wordml" xmlns:wps="http://schemas.microsoft.com/office/word/2010/wordprocessingShape" mc:Ignorable="w14 w15 w16se w16cid w16 w16cex w16sdtdh wp14">
+<w:numbering xmlns:wpc="http://schemas.microsoft.com/office/word/2010/wordprocessingCanvas" xmlns:cx="http://schemas.microsoft.com/office/drawing/2014/chartex" xmlns:cx1="http://schemas.microsoft.com/office/drawing/2015/9/8/chartex" xmlns:cx2="http://schemas.microsoft.com/office/drawing/2015/10/21/chartex" xmlns:cx3="http://schemas.microsoft.com/office/drawing/2016/5/9/chartex" xmlns:cx4="http://schemas.microsoft.com/office/drawing/2016/5/10/chartex" xmlns:cx5="http://schemas.microsoft.com/office/drawing/2016/5/11/chartex" xmlns:cx6="http://schemas.microsoft.com/office/drawing/2016/5/12/chartex" xmlns:cx7="http://schemas.microsoft.com/office/drawing/2016/5/13/chartex" xmlns:cx8="http://schemas.microsoft.com/office/drawing/2016/5/14/chartex" xmlns:mc="http://schemas.openxmlformats.org/markup-compatibility/2006" xmlns:aink="http://schemas.microsoft.com/office/drawing/2016/ink" xmlns:am3d="http://schemas.microsoft.com/office/drawing/2017/model3d" xmlns:o="urn:schemas-microsoft-com:office:office" xmlns:oel="http://schemas.microsoft.com/office/2019/extlst" xmlns:r="http://schemas.openxmlformats.org/officeDocument/2006/relationships" xmlns:m="http://schemas.openxmlformats.org/officeDocument/2006/math" xmlns:v="urn:schemas-microsoft-com:vml" xmlns:wp14="http://schemas.microsoft.com/office/word/2010/wordprocessingDrawing" xmlns:wp="http://schemas.openxmlformats.org/drawingml/2006/wordprocessingDrawing" xmlns:w10="urn:schemas-microsoft-com:office:word" xmlns:w="http://schemas.openxmlformats.org/wordprocessingml/2006/main" xmlns:w14="http://schemas.microsoft.com/office/word/2010/wordml" xmlns:w15="http://schemas.microsoft.com/office/word/2012/wordml" xmlns:w16cex="http://schemas.microsoft.com/office/word/2018/wordml/cex" xmlns:w16cid="http://schemas.microsoft.com/office/word/2016/wordml/cid" xmlns:w16="http://schemas.microsoft.com/office/word/2018/wordml" xmlns:w16du="http://schemas.microsoft.com/office/word/2023/wordml/word16du" xmlns:w16sdtdh="http://schemas.microsoft.com/office/word/2020/wordml/sdtdatahash" xmlns:w16se="http://schemas.microsoft.com/office/word/2015/wordml/symex" xmlns:wpg="http://schemas.microsoft.com/office/word/2010/wordprocessingGroup" xmlns:wpi="http://schemas.microsoft.com/office/word/2010/wordprocessingInk" xmlns:wne="http://schemas.microsoft.com/office/word/2006/wordml" xmlns:wps="http://schemas.microsoft.com/office/word/2010/wordprocessingShape" mc:Ignorable="w14 w15 w16se w16cid w16 w16cex w16sdtdh w16du wp14">
   <w:abstractNum w:abstractNumId="0" w15:restartNumberingAfterBreak="0">
     <w:nsid w:val="0000A990"/>
     <w:multiLevelType w:val="multilevel"/>
@@ -253,17 +611,106 @@
       </w:pPr>
     </w:lvl>
   </w:abstractNum>
+  <w:abstractNum w:abstractNumId="2" w15:restartNumberingAfterBreak="0">
+    <w:nsid w:val="3DCC75FA"/>
+    <w:multiLevelType w:val="hybridMultilevel"/>
+    <w:tmpl w:val="7F602E40"/>
+    <w:lvl w:ilvl="0" w:tplc="04090019">
+      <w:start w:val="1"/>
+      <w:numFmt w:val="lowerLetter"/>
+      <w:lvlText w:val="%1."/>
+      <w:lvlJc w:val="left"/>
+      <w:pPr>
+        <w:ind w:left="720" w:hanging="360"/>
+      </w:pPr>
+    </w:lvl>
+    <w:lvl w:ilvl="1" w:tplc="04090019" w:tentative="1">
+      <w:start w:val="1"/>
+      <w:numFmt w:val="lowerLetter"/>
+      <w:lvlText w:val="%2."/>
+      <w:lvlJc w:val="left"/>
+      <w:pPr>
+        <w:ind w:left="1440" w:hanging="360"/>
+      </w:pPr>
+    </w:lvl>
+    <w:lvl w:ilvl="2" w:tplc="0409001B" w:tentative="1">
+      <w:start w:val="1"/>
+      <w:numFmt w:val="lowerRoman"/>
+      <w:lvlText w:val="%3."/>
+      <w:lvlJc w:val="right"/>
+      <w:pPr>
+        <w:ind w:left="2160" w:hanging="180"/>
+      </w:pPr>
+    </w:lvl>
+    <w:lvl w:ilvl="3" w:tplc="0409000F" w:tentative="1">
+      <w:start w:val="1"/>
+      <w:numFmt w:val="decimal"/>
+      <w:lvlText w:val="%4."/>
+      <w:lvlJc w:val="left"/>
+      <w:pPr>
+        <w:ind w:left="2880" w:hanging="360"/>
+      </w:pPr>
+    </w:lvl>
+    <w:lvl w:ilvl="4" w:tplc="04090019" w:tentative="1">
+      <w:start w:val="1"/>
+      <w:numFmt w:val="lowerLetter"/>
+      <w:lvlText w:val="%5."/>
+      <w:lvlJc w:val="left"/>
+      <w:pPr>
+        <w:ind w:left="3600" w:hanging="360"/>
+      </w:pPr>
+    </w:lvl>
+    <w:lvl w:ilvl="5" w:tplc="0409001B" w:tentative="1">
+      <w:start w:val="1"/>
+      <w:numFmt w:val="lowerRoman"/>
+      <w:lvlText w:val="%6."/>
+      <w:lvlJc w:val="right"/>
+      <w:pPr>
+        <w:ind w:left="4320" w:hanging="180"/>
+      </w:pPr>
+    </w:lvl>
+    <w:lvl w:ilvl="6" w:tplc="0409000F" w:tentative="1">
+      <w:start w:val="1"/>
+      <w:numFmt w:val="decimal"/>
+      <w:lvlText w:val="%7."/>
+      <w:lvlJc w:val="left"/>
+      <w:pPr>
+        <w:ind w:left="5040" w:hanging="360"/>
+      </w:pPr>
+    </w:lvl>
+    <w:lvl w:ilvl="7" w:tplc="04090019" w:tentative="1">
+      <w:start w:val="1"/>
+      <w:numFmt w:val="lowerLetter"/>
+      <w:lvlText w:val="%8."/>
+      <w:lvlJc w:val="left"/>
+      <w:pPr>
+        <w:ind w:left="5760" w:hanging="360"/>
+      </w:pPr>
+    </w:lvl>
+    <w:lvl w:ilvl="8" w:tplc="0409001B" w:tentative="1">
+      <w:start w:val="1"/>
+      <w:numFmt w:val="lowerRoman"/>
+      <w:lvlText w:val="%9."/>
+      <w:lvlJc w:val="right"/>
+      <w:pPr>
+        <w:ind w:left="6480" w:hanging="180"/>
+      </w:pPr>
+    </w:lvl>
+  </w:abstractNum>
   <w:num w:numId="1" w16cid:durableId="1432972963">
     <w:abstractNumId w:val="1"/>
   </w:num>
   <w:num w:numId="2" w16cid:durableId="1039864809">
     <w:abstractNumId w:val="0"/>
   </w:num>
+  <w:num w:numId="3" w16cid:durableId="348072263">
+    <w:abstractNumId w:val="2"/>
+  </w:num>
 </w:numbering>
 </file>
 
 <file path=word/styles.xml><?xml version="1.0" encoding="utf-8"?>
-<w:styles xmlns:mc="http://schemas.openxmlformats.org/markup-compatibility/2006" xmlns:r="http://schemas.openxmlformats.org/officeDocument/2006/relationships" xmlns:w="http://schemas.openxmlformats.org/wordprocessingml/2006/main" xmlns:w14="http://schemas.microsoft.com/office/word/2010/wordml" xmlns:w15="http://schemas.microsoft.com/office/word/2012/wordml" xmlns:w16cex="http://schemas.microsoft.com/office/word/2018/wordml/cex" xmlns:w16cid="http://schemas.microsoft.com/office/word/2016/wordml/cid" xmlns:w16="http://schemas.microsoft.com/office/word/2018/wordml" xmlns:w16sdtdh="http://schemas.microsoft.com/office/word/2020/wordml/sdtdatahash" xmlns:w16se="http://schemas.microsoft.com/office/word/2015/wordml/symex" mc:Ignorable="w14 w15 w16se w16cid w16 w16cex w16sdtdh">
+<w:styles xmlns:mc="http://schemas.openxmlformats.org/markup-compatibility/2006" xmlns:r="http://schemas.openxmlformats.org/officeDocument/2006/relationships" xmlns:w="http://schemas.openxmlformats.org/wordprocessingml/2006/main" xmlns:w14="http://schemas.microsoft.com/office/word/2010/wordml" xmlns:w15="http://schemas.microsoft.com/office/word/2012/wordml" xmlns:w16cex="http://schemas.microsoft.com/office/word/2018/wordml/cex" xmlns:w16cid="http://schemas.microsoft.com/office/word/2016/wordml/cid" xmlns:w16="http://schemas.microsoft.com/office/word/2018/wordml" xmlns:w16du="http://schemas.microsoft.com/office/word/2023/wordml/word16du" xmlns:w16sdtdh="http://schemas.microsoft.com/office/word/2020/wordml/sdtdatahash" xmlns:w16se="http://schemas.microsoft.com/office/word/2015/wordml/symex" mc:Ignorable="w14 w15 w16se w16cid w16 w16cex w16sdtdh w16du">
   <w:docDefaults>
     <w:rPrDefault>
       <w:rPr>
@@ -630,6 +1077,7 @@
     <w:name w:val="heading 1"/>
     <w:basedOn w:val="Normal"/>
     <w:next w:val="BodyText"/>
+    <w:link w:val="Heading1Char"/>
     <w:uiPriority w:val="9"/>
     <w:qFormat/>
     <w:rsid w:val="004D2089"/>
@@ -651,6 +1099,7 @@
     <w:name w:val="heading 2"/>
     <w:basedOn w:val="Normal"/>
     <w:next w:val="BodyText"/>
+    <w:link w:val="Heading2Char"/>
     <w:uiPriority w:val="9"/>
     <w:unhideWhenUsed/>
     <w:qFormat/>
@@ -673,6 +1122,7 @@
     <w:name w:val="heading 3"/>
     <w:basedOn w:val="Normal"/>
     <w:next w:val="BodyText"/>
+    <w:link w:val="Heading3Char"/>
     <w:uiPriority w:val="9"/>
     <w:unhideWhenUsed/>
     <w:qFormat/>
@@ -693,6 +1143,7 @@
     <w:name w:val="heading 4"/>
     <w:basedOn w:val="Normal"/>
     <w:next w:val="BodyText"/>
+    <w:link w:val="Heading4Char"/>
     <w:uiPriority w:val="9"/>
     <w:unhideWhenUsed/>
     <w:qFormat/>
@@ -798,7 +1249,6 @@
   <w:style w:type="character" w:default="1" w:styleId="DefaultParagraphFont">
     <w:name w:val="Default Paragraph Font"/>
     <w:uiPriority w:val="1"/>
-    <w:semiHidden/>
     <w:unhideWhenUsed/>
   </w:style>
   <w:style w:type="table" w:default="1" w:styleId="TableNormal">
@@ -825,6 +1275,7 @@
   <w:style w:type="paragraph" w:styleId="BodyText">
     <w:name w:val="Body Text"/>
     <w:basedOn w:val="Normal"/>
+    <w:link w:val="BodyTextChar"/>
     <w:qFormat/>
     <w:rsid w:val="00106201"/>
     <w:pPr>
@@ -870,6 +1321,7 @@
     <w:name w:val="Subtitle"/>
     <w:basedOn w:val="Title"/>
     <w:next w:val="BodyText"/>
+    <w:link w:val="SubtitleChar"/>
     <w:qFormat/>
     <w:rsid w:val="004F4218"/>
     <w:pPr>
@@ -1607,6 +2059,136 @@
       <w:rFonts w:ascii="Calibri" w:hAnsi="Calibri"/>
       <w:color w:val="008000"/>
       <w:sz w:val="24"/>
+    </w:rPr>
+  </w:style>
+  <w:style w:type="character" w:customStyle="1" w:styleId="Heading1Char">
+    <w:name w:val="Heading 1 Char"/>
+    <w:basedOn w:val="DefaultParagraphFont"/>
+    <w:link w:val="Heading1"/>
+    <w:uiPriority w:val="9"/>
+    <w:rsid w:val="00EF5993"/>
+    <w:rPr>
+      <w:rFonts w:asciiTheme="majorHAnsi" w:eastAsiaTheme="majorEastAsia" w:hAnsiTheme="majorHAnsi" w:cstheme="majorHAnsi"/>
+      <w:b/>
+      <w:bCs/>
+      <w:sz w:val="32"/>
+      <w:szCs w:val="32"/>
+    </w:rPr>
+  </w:style>
+  <w:style w:type="character" w:customStyle="1" w:styleId="Heading2Char">
+    <w:name w:val="Heading 2 Char"/>
+    <w:basedOn w:val="DefaultParagraphFont"/>
+    <w:link w:val="Heading2"/>
+    <w:uiPriority w:val="9"/>
+    <w:rsid w:val="00EF5993"/>
+    <w:rPr>
+      <w:rFonts w:asciiTheme="majorHAnsi" w:eastAsiaTheme="majorEastAsia" w:hAnsiTheme="majorHAnsi" w:cstheme="majorHAnsi"/>
+      <w:b/>
+      <w:bCs/>
+      <w:sz w:val="28"/>
+      <w:szCs w:val="28"/>
+    </w:rPr>
+  </w:style>
+  <w:style w:type="character" w:customStyle="1" w:styleId="Heading3Char">
+    <w:name w:val="Heading 3 Char"/>
+    <w:basedOn w:val="DefaultParagraphFont"/>
+    <w:link w:val="Heading3"/>
+    <w:uiPriority w:val="9"/>
+    <w:rsid w:val="00EF5993"/>
+    <w:rPr>
+      <w:rFonts w:asciiTheme="majorHAnsi" w:eastAsiaTheme="majorEastAsia" w:hAnsiTheme="majorHAnsi" w:cstheme="majorHAnsi"/>
+      <w:b/>
+      <w:bCs/>
+    </w:rPr>
+  </w:style>
+  <w:style w:type="character" w:customStyle="1" w:styleId="Heading4Char">
+    <w:name w:val="Heading 4 Char"/>
+    <w:basedOn w:val="DefaultParagraphFont"/>
+    <w:link w:val="Heading4"/>
+    <w:uiPriority w:val="9"/>
+    <w:rsid w:val="00EF5993"/>
+    <w:rPr>
+      <w:rFonts w:asciiTheme="majorHAnsi" w:eastAsiaTheme="majorEastAsia" w:hAnsiTheme="majorHAnsi" w:cstheme="majorHAnsi"/>
+      <w:bCs/>
+      <w:i/>
+    </w:rPr>
+  </w:style>
+  <w:style w:type="character" w:customStyle="1" w:styleId="BodyTextChar">
+    <w:name w:val="Body Text Char"/>
+    <w:basedOn w:val="DefaultParagraphFont"/>
+    <w:link w:val="BodyText"/>
+    <w:rsid w:val="00EF5993"/>
+    <w:rPr>
+      <w:rFonts w:ascii="Calibri" w:hAnsi="Calibri"/>
+    </w:rPr>
+  </w:style>
+  <w:style w:type="character" w:customStyle="1" w:styleId="SubtitleChar">
+    <w:name w:val="Subtitle Char"/>
+    <w:basedOn w:val="DefaultParagraphFont"/>
+    <w:link w:val="Subtitle"/>
+    <w:rsid w:val="00EF5993"/>
+    <w:rPr>
+      <w:rFonts w:ascii="Calibri" w:eastAsiaTheme="majorEastAsia" w:hAnsi="Calibri" w:cstheme="majorHAnsi"/>
+      <w:b/>
+      <w:bCs/>
+      <w:sz w:val="28"/>
+      <w:szCs w:val="30"/>
+    </w:rPr>
+  </w:style>
+  <w:style w:type="character" w:customStyle="1" w:styleId="LinktoArtifact-Assessment">
+    <w:name w:val="Link to Artifact - Assessment"/>
+    <w:basedOn w:val="DefaultParagraphFont"/>
+    <w:uiPriority w:val="1"/>
+    <w:qFormat/>
+    <w:rsid w:val="00EF5993"/>
+    <w:rPr>
+      <w:color w:val="76923C" w:themeColor="accent3" w:themeShade="BF"/>
+    </w:rPr>
+  </w:style>
+  <w:style w:type="character" w:customStyle="1" w:styleId="UnitCode">
+    <w:name w:val="Unit Code"/>
+    <w:basedOn w:val="DefaultParagraphFont"/>
+    <w:uiPriority w:val="1"/>
+    <w:qFormat/>
+    <w:rsid w:val="00EF5993"/>
+    <w:rPr>
+      <w:color w:val="5F497A" w:themeColor="accent4" w:themeShade="BF"/>
+    </w:rPr>
+  </w:style>
+  <w:style w:type="paragraph" w:styleId="BalloonText">
+    <w:name w:val="Balloon Text"/>
+    <w:basedOn w:val="Normal"/>
+    <w:link w:val="BalloonTextChar"/>
+    <w:unhideWhenUsed/>
+    <w:rsid w:val="00EF5993"/>
+    <w:pPr>
+      <w:spacing w:after="0"/>
+    </w:pPr>
+    <w:rPr>
+      <w:rFonts w:ascii="Segoe UI" w:hAnsi="Segoe UI" w:cs="Segoe UI"/>
+      <w:sz w:val="18"/>
+      <w:szCs w:val="18"/>
+    </w:rPr>
+  </w:style>
+  <w:style w:type="character" w:customStyle="1" w:styleId="BalloonTextChar">
+    <w:name w:val="Balloon Text Char"/>
+    <w:basedOn w:val="DefaultParagraphFont"/>
+    <w:link w:val="BalloonText"/>
+    <w:rsid w:val="00EF5993"/>
+    <w:rPr>
+      <w:rFonts w:ascii="Segoe UI" w:hAnsi="Segoe UI" w:cs="Segoe UI"/>
+      <w:sz w:val="18"/>
+      <w:szCs w:val="18"/>
+    </w:rPr>
+  </w:style>
+  <w:style w:type="character" w:customStyle="1" w:styleId="LinktoArtifact-Review">
+    <w:name w:val="Link to Artifact - Review"/>
+    <w:basedOn w:val="DefaultParagraphFont"/>
+    <w:uiPriority w:val="1"/>
+    <w:qFormat/>
+    <w:rsid w:val="00635839"/>
+    <w:rPr>
+      <w:color w:val="C2D69B" w:themeColor="accent3" w:themeTint="99"/>
     </w:rPr>
   </w:style>
 </w:styles>
@@ -1931,9 +2513,29 @@
 </file>
 
 <file path=customXml/item1.xml><?xml version="1.0" encoding="utf-8"?>
-<ct:contentTypeSchema xmlns:ct="http://schemas.microsoft.com/office/2006/metadata/contentType" xmlns:ma="http://schemas.microsoft.com/office/2006/metadata/properties/metaAttributes" ct:_="" ma:_="" ma:contentTypeName="Document" ma:contentTypeID="0x010100863FF02F7C478746AEC7DBDF219AB236" ma:contentTypeVersion="11" ma:contentTypeDescription="Create a new document." ma:contentTypeScope="" ma:versionID="8579fd4c495c21bec7342c8625fe75ce">
-  <xsd:schema xmlns:xsd="http://www.w3.org/2001/XMLSchema" xmlns:xs="http://www.w3.org/2001/XMLSchema" xmlns:p="http://schemas.microsoft.com/office/2006/metadata/properties" xmlns:ns2="44ca5361-123d-4f47-96c9-ceacf34ab87d" targetNamespace="http://schemas.microsoft.com/office/2006/metadata/properties" ma:root="true" ma:fieldsID="f276a9c19f00b7366e66b7ac5d31c280" ns2:_="">
+<p:properties xmlns:p="http://schemas.microsoft.com/office/2006/metadata/properties" xmlns:xsi="http://www.w3.org/2001/XMLSchema-instance" xmlns:pc="http://schemas.microsoft.com/office/infopath/2007/PartnerControls">
+  <documentManagement>
+    <lcf76f155ced4ddcb4097134ff3c332f xmlns="44ca5361-123d-4f47-96c9-ceacf34ab87d">
+      <Terms xmlns="http://schemas.microsoft.com/office/infopath/2007/PartnerControls"/>
+    </lcf76f155ced4ddcb4097134ff3c332f>
+  </documentManagement>
+</p:properties>
+</file>
+
+<file path=customXml/item2.xml><?xml version="1.0" encoding="utf-8"?>
+<?mso-contentType ?>
+<FormTemplates xmlns="http://schemas.microsoft.com/sharepoint/v3/contenttype/forms">
+  <Display>DocumentLibraryForm</Display>
+  <Edit>DocumentLibraryForm</Edit>
+  <New>DocumentLibraryForm</New>
+</FormTemplates>
+</file>
+
+<file path=customXml/item3.xml><?xml version="1.0" encoding="utf-8"?>
+<ct:contentTypeSchema xmlns:ct="http://schemas.microsoft.com/office/2006/metadata/contentType" xmlns:ma="http://schemas.microsoft.com/office/2006/metadata/properties/metaAttributes" ct:_="" ma:_="" ma:contentTypeName="Document" ma:contentTypeID="0x010100863FF02F7C478746AEC7DBDF219AB236" ma:contentTypeVersion="14" ma:contentTypeDescription="Create a new document." ma:contentTypeScope="" ma:versionID="b95eacca44915a94edd5b9b3f264a235">
+  <xsd:schema xmlns:xsd="http://www.w3.org/2001/XMLSchema" xmlns:xs="http://www.w3.org/2001/XMLSchema" xmlns:p="http://schemas.microsoft.com/office/2006/metadata/properties" xmlns:ns2="44ca5361-123d-4f47-96c9-ceacf34ab87d" xmlns:ns3="d7a45e7e-ed9a-4150-936d-3fee176a81df" targetNamespace="http://schemas.microsoft.com/office/2006/metadata/properties" ma:root="true" ma:fieldsID="b72110033efa03eed15a5a5475022506" ns2:_="" ns3:_="">
     <xsd:import namespace="44ca5361-123d-4f47-96c9-ceacf34ab87d"/>
+    <xsd:import namespace="d7a45e7e-ed9a-4150-936d-3fee176a81df"/>
     <xsd:element name="properties">
       <xsd:complexType>
         <xsd:sequence>
@@ -1950,6 +2552,9 @@
                 <xsd:element ref="ns2:MediaServiceObjectDetectorVersions" minOccurs="0"/>
                 <xsd:element ref="ns2:MediaLengthInSeconds" minOccurs="0"/>
                 <xsd:element ref="ns2:MediaServiceLocation" minOccurs="0"/>
+                <xsd:element ref="ns2:MediaServiceSearchProperties" minOccurs="0"/>
+                <xsd:element ref="ns3:SharedWithUsers" minOccurs="0"/>
+                <xsd:element ref="ns3:SharedWithDetails" minOccurs="0"/>
               </xsd:all>
             </xsd:complexType>
           </xsd:element>
@@ -2012,6 +2617,41 @@
     <xsd:element name="MediaServiceLocation" ma:index="18" nillable="true" ma:displayName="Location" ma:description="" ma:indexed="true" ma:internalName="MediaServiceLocation" ma:readOnly="true">
       <xsd:simpleType>
         <xsd:restriction base="dms:Text"/>
+      </xsd:simpleType>
+    </xsd:element>
+    <xsd:element name="MediaServiceSearchProperties" ma:index="19" nillable="true" ma:displayName="MediaServiceSearchProperties" ma:hidden="true" ma:internalName="MediaServiceSearchProperties" ma:readOnly="true">
+      <xsd:simpleType>
+        <xsd:restriction base="dms:Note"/>
+      </xsd:simpleType>
+    </xsd:element>
+  </xsd:schema>
+  <xsd:schema xmlns:xsd="http://www.w3.org/2001/XMLSchema" xmlns:xs="http://www.w3.org/2001/XMLSchema" xmlns:dms="http://schemas.microsoft.com/office/2006/documentManagement/types" xmlns:pc="http://schemas.microsoft.com/office/infopath/2007/PartnerControls" targetNamespace="d7a45e7e-ed9a-4150-936d-3fee176a81df" elementFormDefault="qualified">
+    <xsd:import namespace="http://schemas.microsoft.com/office/2006/documentManagement/types"/>
+    <xsd:import namespace="http://schemas.microsoft.com/office/infopath/2007/PartnerControls"/>
+    <xsd:element name="SharedWithUsers" ma:index="20" nillable="true" ma:displayName="Shared With" ma:internalName="SharedWithUsers" ma:readOnly="true">
+      <xsd:complexType>
+        <xsd:complexContent>
+          <xsd:extension base="dms:UserMulti">
+            <xsd:sequence>
+              <xsd:element name="UserInfo" minOccurs="0" maxOccurs="unbounded">
+                <xsd:complexType>
+                  <xsd:sequence>
+                    <xsd:element name="DisplayName" type="xsd:string" minOccurs="0"/>
+                    <xsd:element name="AccountId" type="dms:UserId" minOccurs="0" nillable="true"/>
+                    <xsd:element name="AccountType" type="xsd:string" minOccurs="0"/>
+                  </xsd:sequence>
+                </xsd:complexType>
+              </xsd:element>
+            </xsd:sequence>
+          </xsd:extension>
+        </xsd:complexContent>
+      </xsd:complexType>
+    </xsd:element>
+    <xsd:element name="SharedWithDetails" ma:index="21" nillable="true" ma:displayName="Shared With Details" ma:internalName="SharedWithDetails" ma:readOnly="true">
+      <xsd:simpleType>
+        <xsd:restriction base="dms:Note">
+          <xsd:maxLength value="255"/>
+        </xsd:restriction>
       </xsd:simpleType>
     </xsd:element>
   </xsd:schema>
@@ -2114,27 +2754,14 @@
 </ct:contentTypeSchema>
 </file>
 
-<file path=customXml/item2.xml><?xml version="1.0" encoding="utf-8"?>
-<?mso-contentType ?>
-<FormTemplates xmlns="http://schemas.microsoft.com/sharepoint/v3/contenttype/forms">
-  <Display>DocumentLibraryForm</Display>
-  <Edit>DocumentLibraryForm</Edit>
-  <New>DocumentLibraryForm</New>
-</FormTemplates>
-</file>
-
-<file path=customXml/item3.xml><?xml version="1.0" encoding="utf-8"?>
-<p:properties xmlns:p="http://schemas.microsoft.com/office/2006/metadata/properties" xmlns:xsi="http://www.w3.org/2001/XMLSchema-instance" xmlns:pc="http://schemas.microsoft.com/office/infopath/2007/PartnerControls">
-  <documentManagement>
-    <lcf76f155ced4ddcb4097134ff3c332f xmlns="44ca5361-123d-4f47-96c9-ceacf34ab87d">
-      <Terms xmlns="http://schemas.microsoft.com/office/infopath/2007/PartnerControls"/>
-    </lcf76f155ced4ddcb4097134ff3c332f>
-  </documentManagement>
-</p:properties>
-</file>
-
 <file path=customXml/itemProps1.xml><?xml version="1.0" encoding="utf-8"?>
-<ds:datastoreItem xmlns:ds="http://schemas.openxmlformats.org/officeDocument/2006/customXml" ds:itemID="{B1C93CFF-153B-433C-BC0A-7A6C01079210}"/>
+<ds:datastoreItem xmlns:ds="http://schemas.openxmlformats.org/officeDocument/2006/customXml" ds:itemID="{C3A307B1-6B67-4B6C-BC48-DE01B3086C99}">
+  <ds:schemaRefs>
+    <ds:schemaRef ds:uri="http://schemas.microsoft.com/office/2006/metadata/properties"/>
+    <ds:schemaRef ds:uri="http://schemas.microsoft.com/office/infopath/2007/PartnerControls"/>
+    <ds:schemaRef ds:uri="44ca5361-123d-4f47-96c9-ceacf34ab87d"/>
+  </ds:schemaRefs>
+</ds:datastoreItem>
 </file>
 
 <file path=customXml/itemProps2.xml><?xml version="1.0" encoding="utf-8"?>
@@ -2146,10 +2773,20 @@
 </file>
 
 <file path=customXml/itemProps3.xml><?xml version="1.0" encoding="utf-8"?>
-<ds:datastoreItem xmlns:ds="http://schemas.openxmlformats.org/officeDocument/2006/customXml" ds:itemID="{C3A307B1-6B67-4B6C-BC48-DE01B3086C99}">
+<ds:datastoreItem xmlns:ds="http://schemas.openxmlformats.org/officeDocument/2006/customXml" ds:itemID="{1E9EA891-5326-492A-8A35-8A3D692D1D95}">
   <ds:schemaRefs>
+    <ds:schemaRef ds:uri="http://schemas.microsoft.com/office/2006/metadata/contentType"/>
+    <ds:schemaRef ds:uri="http://schemas.microsoft.com/office/2006/metadata/properties/metaAttributes"/>
+    <ds:schemaRef ds:uri="http://www.w3.org/2001/XMLSchema"/>
     <ds:schemaRef ds:uri="http://schemas.microsoft.com/office/2006/metadata/properties"/>
+    <ds:schemaRef ds:uri="44ca5361-123d-4f47-96c9-ceacf34ab87d"/>
+    <ds:schemaRef ds:uri="d7a45e7e-ed9a-4150-936d-3fee176a81df"/>
+    <ds:schemaRef ds:uri="http://schemas.microsoft.com/office/2006/documentManagement/types"/>
     <ds:schemaRef ds:uri="http://schemas.microsoft.com/office/infopath/2007/PartnerControls"/>
+    <ds:schemaRef ds:uri="http://schemas.openxmlformats.org/package/2006/metadata/core-properties"/>
+    <ds:schemaRef ds:uri="http://purl.org/dc/elements/1.1/"/>
+    <ds:schemaRef ds:uri="http://purl.org/dc/terms/"/>
+    <ds:schemaRef ds:uri="http://schemas.microsoft.com/internal/obd"/>
   </ds:schemaRefs>
 </ds:datastoreItem>
 </file>
</xml_diff>